<commit_message>
TaskID-146 , Manisha Shinde and 04-13-2017 5:00PM
</commit_message>
<xml_diff>
--- a/ManishaShinde_04132017.docx
+++ b/ManishaShinde_04132017.docx
@@ -113,40 +113,40 @@
         <w:t xml:space="preserve"> below</w:t>
       </w:r>
       <w:r>
-        <w:t xml:space="preserve"> </w:t>
-      </w:r>
-      <w:proofErr w:type="spellStart"/>
-      <w:r>
-        <w:t>javascript</w:t>
-      </w:r>
-      <w:proofErr w:type="spellEnd"/>
-      <w:r>
-        <w:t xml:space="preserve"> </w:t>
+        <w:t xml:space="preserve"> javascript </w:t>
       </w:r>
       <w:r>
         <w:t>function</w:t>
       </w:r>
       <w:r>
-        <w:t xml:space="preserve"> so that it allows special characters to be keyed in at </w:t>
-      </w:r>
-      <w:proofErr w:type="spellStart"/>
-      <w:r>
-        <w:t>JG.Master</w:t>
-      </w:r>
-      <w:proofErr w:type="spellEnd"/>
-      <w:r>
-        <w:t xml:space="preserve">, </w:t>
-      </w:r>
-      <w:proofErr w:type="spellStart"/>
-      <w:r>
-        <w:t>InstallerMaster.Master</w:t>
-      </w:r>
-      <w:proofErr w:type="spellEnd"/>
+        <w:t xml:space="preserve"> so that it allows special characters to be keyed in at JG.Master, InstallerMaster.Master</w:t>
+      </w:r>
       <w:r>
         <w:t xml:space="preserve"> and other required places</w:t>
       </w:r>
       <w:r>
         <w:t xml:space="preserve">. </w:t>
+      </w:r>
+    </w:p>
+    <w:p>
+      <w:pPr>
+        <w:pStyle w:val="ListParagraph"/>
+      </w:pPr>
+    </w:p>
+    <w:p>
+      <w:pPr>
+        <w:pStyle w:val="ListParagraph"/>
+      </w:pPr>
+      <w:r>
+        <w:t>For this Changes File to be updated is – SR_app.master</w:t>
+      </w:r>
+    </w:p>
+    <w:p>
+      <w:pPr>
+        <w:pStyle w:val="ListParagraph"/>
+      </w:pPr>
+      <w:r>
+        <w:t>Code Changes:</w:t>
       </w:r>
     </w:p>
     <w:p>
@@ -168,7 +168,6 @@
           <w:szCs w:val="19"/>
         </w:rPr>
       </w:pPr>
-      <w:proofErr w:type="gramStart"/>
       <w:r>
         <w:rPr>
           <w:rFonts w:ascii="Consolas" w:hAnsi="Consolas" w:cs="Consolas"/>
@@ -178,7 +177,6 @@
         </w:rPr>
         <w:t>function</w:t>
       </w:r>
-      <w:proofErr w:type="gramEnd"/>
       <w:r>
         <w:rPr>
           <w:rFonts w:ascii="Consolas" w:hAnsi="Consolas" w:cs="Consolas"/>
@@ -186,27 +184,7 @@
           <w:sz w:val="19"/>
           <w:szCs w:val="19"/>
         </w:rPr>
-        <w:t xml:space="preserve"> </w:t>
-      </w:r>
-      <w:proofErr w:type="spellStart"/>
-      <w:r>
-        <w:rPr>
-          <w:rFonts w:ascii="Consolas" w:hAnsi="Consolas" w:cs="Consolas"/>
-          <w:color w:val="000000"/>
-          <w:sz w:val="19"/>
-          <w:szCs w:val="19"/>
-        </w:rPr>
-        <w:t>isAlphaKey</w:t>
-      </w:r>
-      <w:proofErr w:type="spellEnd"/>
-      <w:r>
-        <w:rPr>
-          <w:rFonts w:ascii="Consolas" w:hAnsi="Consolas" w:cs="Consolas"/>
-          <w:color w:val="000000"/>
-          <w:sz w:val="19"/>
-          <w:szCs w:val="19"/>
-        </w:rPr>
-        <w:t>(e) {</w:t>
+        <w:t xml:space="preserve"> isAlphaKey(e) {</w:t>
       </w:r>
     </w:p>
     <w:p>
@@ -232,8 +210,6 @@
         </w:rPr>
         <w:t xml:space="preserve">            </w:t>
       </w:r>
-      <w:proofErr w:type="spellStart"/>
-      <w:proofErr w:type="gramStart"/>
       <w:r>
         <w:rPr>
           <w:rFonts w:ascii="Consolas" w:hAnsi="Consolas" w:cs="Consolas"/>
@@ -243,8 +219,6 @@
         </w:rPr>
         <w:t>var</w:t>
       </w:r>
-      <w:proofErr w:type="spellEnd"/>
-      <w:proofErr w:type="gramEnd"/>
       <w:r>
         <w:rPr>
           <w:rFonts w:ascii="Consolas" w:hAnsi="Consolas" w:cs="Consolas"/>
@@ -276,89 +250,7 @@
           <w:sz w:val="19"/>
           <w:szCs w:val="19"/>
         </w:rPr>
-        <w:t xml:space="preserve">            </w:t>
-      </w:r>
-      <w:proofErr w:type="spellStart"/>
-      <w:proofErr w:type="gramStart"/>
-      <w:r>
-        <w:rPr>
-          <w:rFonts w:ascii="Consolas" w:hAnsi="Consolas" w:cs="Consolas"/>
-          <w:color w:val="000000"/>
-          <w:sz w:val="19"/>
-          <w:szCs w:val="19"/>
-        </w:rPr>
-        <w:t>document.all</w:t>
-      </w:r>
-      <w:proofErr w:type="spellEnd"/>
-      <w:r>
-        <w:rPr>
-          <w:rFonts w:ascii="Consolas" w:hAnsi="Consolas" w:cs="Consolas"/>
-          <w:color w:val="000000"/>
-          <w:sz w:val="19"/>
-          <w:szCs w:val="19"/>
-        </w:rPr>
-        <w:t xml:space="preserve"> ?</w:t>
-      </w:r>
-      <w:proofErr w:type="gramEnd"/>
-      <w:r>
-        <w:rPr>
-          <w:rFonts w:ascii="Consolas" w:hAnsi="Consolas" w:cs="Consolas"/>
-          <w:color w:val="000000"/>
-          <w:sz w:val="19"/>
-          <w:szCs w:val="19"/>
-        </w:rPr>
-        <w:t xml:space="preserve"> k = </w:t>
-      </w:r>
-      <w:proofErr w:type="spellStart"/>
-      <w:proofErr w:type="gramStart"/>
-      <w:r>
-        <w:rPr>
-          <w:rFonts w:ascii="Consolas" w:hAnsi="Consolas" w:cs="Consolas"/>
-          <w:color w:val="000000"/>
-          <w:sz w:val="19"/>
-          <w:szCs w:val="19"/>
-        </w:rPr>
-        <w:t>e.keyCode</w:t>
-      </w:r>
-      <w:proofErr w:type="spellEnd"/>
-      <w:r>
-        <w:rPr>
-          <w:rFonts w:ascii="Consolas" w:hAnsi="Consolas" w:cs="Consolas"/>
-          <w:color w:val="000000"/>
-          <w:sz w:val="19"/>
-          <w:szCs w:val="19"/>
-        </w:rPr>
-        <w:t xml:space="preserve"> :</w:t>
-      </w:r>
-      <w:proofErr w:type="gramEnd"/>
-      <w:r>
-        <w:rPr>
-          <w:rFonts w:ascii="Consolas" w:hAnsi="Consolas" w:cs="Consolas"/>
-          <w:color w:val="000000"/>
-          <w:sz w:val="19"/>
-          <w:szCs w:val="19"/>
-        </w:rPr>
-        <w:t xml:space="preserve"> k = </w:t>
-      </w:r>
-      <w:proofErr w:type="spellStart"/>
-      <w:r>
-        <w:rPr>
-          <w:rFonts w:ascii="Consolas" w:hAnsi="Consolas" w:cs="Consolas"/>
-          <w:color w:val="000000"/>
-          <w:sz w:val="19"/>
-          <w:szCs w:val="19"/>
-        </w:rPr>
-        <w:t>e.which</w:t>
-      </w:r>
-      <w:proofErr w:type="spellEnd"/>
-      <w:r>
-        <w:rPr>
-          <w:rFonts w:ascii="Consolas" w:hAnsi="Consolas" w:cs="Consolas"/>
-          <w:color w:val="000000"/>
-          <w:sz w:val="19"/>
-          <w:szCs w:val="19"/>
-        </w:rPr>
-        <w:t>;</w:t>
+        <w:t xml:space="preserve">            document.all ? k = e.keyCode : k = e.which;</w:t>
       </w:r>
     </w:p>
     <w:p>
@@ -469,9 +361,16 @@
           <w:sz w:val="19"/>
           <w:szCs w:val="19"/>
         </w:rPr>
-        <w:t xml:space="preserve"> ((k &gt; 64 &amp;&amp; k &lt; 91) || (k &gt; 96 &amp;&amp; k &lt; 123) || k == 8 || k == 32 || (k == 46) || </w:t>
-      </w:r>
-      <w:proofErr w:type="gramStart"/>
+        <w:t xml:space="preserve"> ((k &gt; 64 &amp;&amp; k &lt; 91) || (k &gt; 96 &amp;&amp; k &lt; 123) || k == 8 || k == 32 || (k == 46) || ( k &gt; 31 &amp;&amp; k &lt; 42) || (k == 44) || (k == 64));</w:t>
+      </w:r>
+    </w:p>
+    <w:p>
+      <w:pPr>
+        <w:pStyle w:val="ListParagraph"/>
+        <w:rPr>
+          <w:b/>
+        </w:rPr>
+      </w:pPr>
       <w:r>
         <w:rPr>
           <w:rFonts w:ascii="Consolas" w:hAnsi="Consolas" w:cs="Consolas"/>
@@ -479,17 +378,7 @@
           <w:sz w:val="19"/>
           <w:szCs w:val="19"/>
         </w:rPr>
-        <w:t>( k</w:t>
-      </w:r>
-      <w:proofErr w:type="gramEnd"/>
-      <w:r>
-        <w:rPr>
-          <w:rFonts w:ascii="Consolas" w:hAnsi="Consolas" w:cs="Consolas"/>
-          <w:color w:val="000000"/>
-          <w:sz w:val="19"/>
-          <w:szCs w:val="19"/>
-        </w:rPr>
-        <w:t xml:space="preserve"> &gt; 31 &amp;&amp; k &lt; 42) || (k == 44) || (k == 64));</w:t>
+        <w:t xml:space="preserve">        }</w:t>
       </w:r>
     </w:p>
     <w:p>
@@ -499,15 +388,6 @@
           <w:b/>
         </w:rPr>
       </w:pPr>
-      <w:r>
-        <w:rPr>
-          <w:rFonts w:ascii="Consolas" w:hAnsi="Consolas" w:cs="Consolas"/>
-          <w:color w:val="000000"/>
-          <w:sz w:val="19"/>
-          <w:szCs w:val="19"/>
-        </w:rPr>
-        <w:t xml:space="preserve">        }</w:t>
-      </w:r>
     </w:p>
     <w:p>
       <w:pPr>
@@ -516,6 +396,70 @@
           <w:b/>
         </w:rPr>
       </w:pPr>
+      <w:r>
+        <w:rPr>
+          <w:b/>
+          <w:noProof/>
+        </w:rPr>
+        <w:drawing>
+          <wp:inline distT="0" distB="0" distL="0" distR="0">
+            <wp:extent cx="5939790" cy="2719070"/>
+            <wp:effectExtent l="0" t="0" r="3810" b="5080"/>
+            <wp:docPr id="5" name="Picture 5"/>
+            <wp:cNvGraphicFramePr>
+              <a:graphicFrameLocks xmlns:a="http://schemas.openxmlformats.org/drawingml/2006/main" noChangeAspect="1"/>
+            </wp:cNvGraphicFramePr>
+            <a:graphic xmlns:a="http://schemas.openxmlformats.org/drawingml/2006/main">
+              <a:graphicData uri="http://schemas.openxmlformats.org/drawingml/2006/picture">
+                <pic:pic xmlns:pic="http://schemas.openxmlformats.org/drawingml/2006/picture">
+                  <pic:nvPicPr>
+                    <pic:cNvPr id="0" name="Picture 1"/>
+                    <pic:cNvPicPr>
+                      <a:picLocks noChangeAspect="1" noChangeArrowheads="1"/>
+                    </pic:cNvPicPr>
+                  </pic:nvPicPr>
+                  <pic:blipFill>
+                    <a:blip r:embed="rId6">
+                      <a:extLst>
+                        <a:ext uri="{28A0092B-C50C-407E-A947-70E740481C1C}">
+                          <a14:useLocalDpi xmlns:a14="http://schemas.microsoft.com/office/drawing/2010/main" val="0"/>
+                        </a:ext>
+                      </a:extLst>
+                    </a:blip>
+                    <a:srcRect/>
+                    <a:stretch>
+                      <a:fillRect/>
+                    </a:stretch>
+                  </pic:blipFill>
+                  <pic:spPr bwMode="auto">
+                    <a:xfrm>
+                      <a:off x="0" y="0"/>
+                      <a:ext cx="5939790" cy="2719070"/>
+                    </a:xfrm>
+                    <a:prstGeom prst="rect">
+                      <a:avLst/>
+                    </a:prstGeom>
+                    <a:noFill/>
+                    <a:ln>
+                      <a:noFill/>
+                    </a:ln>
+                  </pic:spPr>
+                </pic:pic>
+              </a:graphicData>
+            </a:graphic>
+          </wp:inline>
+        </w:drawing>
+      </w:r>
+    </w:p>
+    <w:p>
+      <w:pPr>
+        <w:pStyle w:val="ListParagraph"/>
+        <w:rPr>
+          <w:b/>
+        </w:rPr>
+      </w:pPr>
+      <w:bookmarkStart w:id="0" w:name="_GoBack"/>
+      <w:bookmarkEnd w:id="0"/>
     </w:p>
     <w:p>
       <w:pPr>
@@ -529,19 +473,11 @@
         <w:rPr>
           <w:b/>
         </w:rPr>
+        <w:lastRenderedPageBreak/>
         <w:t xml:space="preserve"> </w:t>
       </w:r>
       <w:r>
-        <w:t xml:space="preserve">Product Category - Add/Edit/Delete feature </w:t>
-      </w:r>
-      <w:r>
-        <w:t>looks to be working fine</w:t>
-      </w:r>
-      <w:r>
-        <w:t>.</w:t>
-      </w:r>
-      <w:r>
-        <w:t xml:space="preserve"> Debugged the code and added a new subcategory then further edited that and deleted as well.</w:t>
+        <w:t>Product Category - Add/Edit/Delete feature looks to be working fine. Debugged the code and added a new subcategory then further edited that and deleted as well.</w:t>
       </w:r>
     </w:p>
     <w:p>
@@ -591,7 +527,7 @@
                     </pic:cNvPicPr>
                   </pic:nvPicPr>
                   <pic:blipFill>
-                    <a:blip r:embed="rId6">
+                    <a:blip r:embed="rId7">
                       <a:extLst>
                         <a:ext uri="{28A0092B-C50C-407E-A947-70E740481C1C}">
                           <a14:useLocalDpi xmlns:a14="http://schemas.microsoft.com/office/drawing/2010/main" val="0"/>
@@ -633,10 +569,7 @@
         <w:pStyle w:val="ListParagraph"/>
       </w:pPr>
       <w:r>
-        <w:t xml:space="preserve">Edited </w:t>
-      </w:r>
-      <w:r>
-        <w:t>that sub category:</w:t>
+        <w:t>Edited that sub category:</w:t>
       </w:r>
     </w:p>
     <w:p>
@@ -665,7 +598,7 @@
                     </pic:cNvPicPr>
                   </pic:nvPicPr>
                   <pic:blipFill>
-                    <a:blip r:embed="rId7">
+                    <a:blip r:embed="rId8">
                       <a:extLst>
                         <a:ext uri="{28A0092B-C50C-407E-A947-70E740481C1C}">
                           <a14:useLocalDpi xmlns:a14="http://schemas.microsoft.com/office/drawing/2010/main" val="0"/>
@@ -710,6 +643,7 @@
         <w:rPr>
           <w:noProof/>
         </w:rPr>
+        <w:lastRenderedPageBreak/>
         <w:drawing>
           <wp:inline distT="0" distB="0" distL="0" distR="0">
             <wp:extent cx="5939790" cy="2528570"/>
@@ -728,7 +662,7 @@
                     </pic:cNvPicPr>
                   </pic:nvPicPr>
                   <pic:blipFill>
-                    <a:blip r:embed="rId8">
+                    <a:blip r:embed="rId9">
                       <a:extLst>
                         <a:ext uri="{28A0092B-C50C-407E-A947-70E740481C1C}">
                           <a14:useLocalDpi xmlns:a14="http://schemas.microsoft.com/office/drawing/2010/main" val="0"/>
@@ -770,10 +704,7 @@
         <w:pStyle w:val="ListParagraph"/>
       </w:pPr>
       <w:r>
-        <w:t>Deleted that sub category:</w:t>
-      </w:r>
-      <w:r>
-        <w:t xml:space="preserve">  </w:t>
+        <w:t xml:space="preserve">Deleted that sub category:  </w:t>
       </w:r>
       <w:r>
         <w:tab/>
@@ -791,7 +722,6 @@
           <w:b/>
           <w:noProof/>
         </w:rPr>
-        <w:lastRenderedPageBreak/>
         <w:drawing>
           <wp:inline distT="0" distB="0" distL="0" distR="0">
             <wp:extent cx="2348446" cy="2003729"/>
@@ -810,7 +740,7 @@
                     </pic:cNvPicPr>
                   </pic:nvPicPr>
                   <pic:blipFill>
-                    <a:blip r:embed="rId9">
+                    <a:blip r:embed="rId10">
                       <a:extLst>
                         <a:ext uri="{28A0092B-C50C-407E-A947-70E740481C1C}">
                           <a14:useLocalDpi xmlns:a14="http://schemas.microsoft.com/office/drawing/2010/main" val="0"/>
@@ -872,7 +802,6 @@
       <w:r>
         <w:t xml:space="preserve">              Justin Grove </w:t>
       </w:r>
-      <w:proofErr w:type="spellStart"/>
       <w:r>
         <w:rPr>
           <w:rFonts w:ascii="Consolas" w:hAnsi="Consolas" w:cs="Consolas"/>
@@ -882,7 +811,6 @@
         </w:rPr>
         <w:t>ProductCategoryId</w:t>
       </w:r>
-      <w:proofErr w:type="spellEnd"/>
       <w:r>
         <w:rPr>
           <w:rFonts w:ascii="Consolas" w:hAnsi="Consolas" w:cs="Consolas"/>
@@ -890,12 +818,22 @@
           <w:sz w:val="19"/>
           <w:szCs w:val="19"/>
         </w:rPr>
-        <w:t>=</w:t>
-      </w:r>
-      <w:r>
-        <w:rPr>
-          <w:rFonts w:ascii="Consolas" w:hAnsi="Consolas" w:cs="Consolas"/>
-          <w:color w:val="808080"/>
+        <w:t xml:space="preserve">= </w:t>
+      </w:r>
+      <w:r>
+        <w:rPr>
+          <w:rFonts w:ascii="Consolas" w:hAnsi="Consolas" w:cs="Consolas"/>
+          <w:sz w:val="19"/>
+          <w:szCs w:val="19"/>
+        </w:rPr>
+        <w:t xml:space="preserve">63 </w:t>
+      </w:r>
+      <w:r>
+        <w:t>and Human Resources Expenses</w:t>
+      </w:r>
+      <w:r>
+        <w:rPr>
+          <w:rFonts w:ascii="Consolas" w:hAnsi="Consolas" w:cs="Consolas"/>
           <w:sz w:val="19"/>
           <w:szCs w:val="19"/>
         </w:rPr>
@@ -904,49 +842,11 @@
       <w:r>
         <w:rPr>
           <w:rFonts w:ascii="Consolas" w:hAnsi="Consolas" w:cs="Consolas"/>
-          <w:sz w:val="19"/>
-          <w:szCs w:val="19"/>
-        </w:rPr>
-        <w:t>63</w:t>
-      </w:r>
-      <w:r>
-        <w:rPr>
-          <w:rFonts w:ascii="Consolas" w:hAnsi="Consolas" w:cs="Consolas"/>
-          <w:sz w:val="19"/>
-          <w:szCs w:val="19"/>
-        </w:rPr>
-        <w:t xml:space="preserve"> </w:t>
-      </w:r>
-      <w:r>
-        <w:t>and Human Resources Expenses</w:t>
-      </w:r>
-      <w:r>
-        <w:rPr>
-          <w:rFonts w:ascii="Consolas" w:hAnsi="Consolas" w:cs="Consolas"/>
-          <w:sz w:val="19"/>
-          <w:szCs w:val="19"/>
-        </w:rPr>
-        <w:t xml:space="preserve"> </w:t>
-      </w:r>
-      <w:proofErr w:type="spellStart"/>
-      <w:r>
-        <w:rPr>
-          <w:rFonts w:ascii="Consolas" w:hAnsi="Consolas" w:cs="Consolas"/>
           <w:color w:val="008080"/>
           <w:sz w:val="19"/>
           <w:szCs w:val="19"/>
         </w:rPr>
-        <w:t>VendorCategpryId</w:t>
-      </w:r>
-      <w:proofErr w:type="spellEnd"/>
-      <w:r>
-        <w:rPr>
-          <w:rFonts w:ascii="Consolas" w:hAnsi="Consolas" w:cs="Consolas"/>
-          <w:color w:val="008080"/>
-          <w:sz w:val="19"/>
-          <w:szCs w:val="19"/>
-        </w:rPr>
-        <w:t xml:space="preserve">= </w:t>
+        <w:t xml:space="preserve">VendorCategpryId= </w:t>
       </w:r>
       <w:r>
         <w:t>224</w:t>
@@ -967,10 +867,7 @@
         </w:rPr>
       </w:pPr>
       <w:r>
-        <w:t>So this relation should be removed f</w:t>
-      </w:r>
-      <w:r>
-        <w:t xml:space="preserve">rom </w:t>
+        <w:t xml:space="preserve">So this relation should be removed from </w:t>
       </w:r>
       <w:r>
         <w:rPr>
@@ -979,27 +876,7 @@
           <w:sz w:val="19"/>
           <w:szCs w:val="19"/>
         </w:rPr>
-        <w:t>[</w:t>
-      </w:r>
-      <w:proofErr w:type="spellStart"/>
-      <w:r>
-        <w:rPr>
-          <w:rFonts w:ascii="Consolas" w:hAnsi="Consolas" w:cs="Consolas"/>
-          <w:color w:val="008080"/>
-          <w:sz w:val="19"/>
-          <w:szCs w:val="19"/>
-        </w:rPr>
-        <w:t>tblProductVendorCat</w:t>
-      </w:r>
-      <w:proofErr w:type="spellEnd"/>
-      <w:r>
-        <w:rPr>
-          <w:rFonts w:ascii="Consolas" w:hAnsi="Consolas" w:cs="Consolas"/>
-          <w:color w:val="008080"/>
-          <w:sz w:val="19"/>
-          <w:szCs w:val="19"/>
-        </w:rPr>
-        <w:t xml:space="preserve">] </w:t>
+        <w:t xml:space="preserve">[tblProductVendorCat] </w:t>
       </w:r>
       <w:r>
         <w:t>table</w:t>
@@ -1109,27 +986,7 @@
           <w:sz w:val="19"/>
           <w:szCs w:val="19"/>
         </w:rPr>
-        <w:t>[</w:t>
-      </w:r>
-      <w:proofErr w:type="spellStart"/>
-      <w:r>
-        <w:rPr>
-          <w:rFonts w:ascii="Consolas" w:hAnsi="Consolas" w:cs="Consolas"/>
-          <w:color w:val="008080"/>
-          <w:sz w:val="19"/>
-          <w:szCs w:val="19"/>
-        </w:rPr>
-        <w:t>JGBS_Interview</w:t>
-      </w:r>
-      <w:proofErr w:type="spellEnd"/>
-      <w:r>
-        <w:rPr>
-          <w:rFonts w:ascii="Consolas" w:hAnsi="Consolas" w:cs="Consolas"/>
-          <w:color w:val="008080"/>
-          <w:sz w:val="19"/>
-          <w:szCs w:val="19"/>
-        </w:rPr>
-        <w:t>]</w:t>
+        <w:t>[JGBS_Interview]</w:t>
       </w:r>
     </w:p>
     <w:p>
@@ -1169,8 +1026,6 @@
         </w:rPr>
         <w:t>GO</w:t>
       </w:r>
-      <w:bookmarkStart w:id="0" w:name="_GoBack"/>
-      <w:bookmarkEnd w:id="0"/>
     </w:p>
     <w:p>
       <w:pPr>
@@ -1247,9 +1102,17 @@
           <w:sz w:val="19"/>
           <w:szCs w:val="19"/>
         </w:rPr>
-        <w:t>[</w:t>
-      </w:r>
-      <w:proofErr w:type="spellStart"/>
+        <w:t>[JGBS_Interview]</w:t>
+      </w:r>
+      <w:r>
+        <w:rPr>
+          <w:rFonts w:ascii="Consolas" w:hAnsi="Consolas" w:cs="Consolas"/>
+          <w:color w:val="808080"/>
+          <w:sz w:val="19"/>
+          <w:szCs w:val="19"/>
+        </w:rPr>
+        <w:t>.</w:t>
+      </w:r>
       <w:r>
         <w:rPr>
           <w:rFonts w:ascii="Consolas" w:hAnsi="Consolas" w:cs="Consolas"/>
@@ -1257,9 +1120,17 @@
           <w:sz w:val="19"/>
           <w:szCs w:val="19"/>
         </w:rPr>
-        <w:t>JGBS_Interview</w:t>
-      </w:r>
-      <w:proofErr w:type="spellEnd"/>
+        <w:t>[dbo]</w:t>
+      </w:r>
+      <w:r>
+        <w:rPr>
+          <w:rFonts w:ascii="Consolas" w:hAnsi="Consolas" w:cs="Consolas"/>
+          <w:color w:val="808080"/>
+          <w:sz w:val="19"/>
+          <w:szCs w:val="19"/>
+        </w:rPr>
+        <w:t>.</w:t>
+      </w:r>
       <w:r>
         <w:rPr>
           <w:rFonts w:ascii="Consolas" w:hAnsi="Consolas" w:cs="Consolas"/>
@@ -1267,85 +1138,7 @@
           <w:sz w:val="19"/>
           <w:szCs w:val="19"/>
         </w:rPr>
-        <w:t>]</w:t>
-      </w:r>
-      <w:proofErr w:type="gramStart"/>
-      <w:r>
-        <w:rPr>
-          <w:rFonts w:ascii="Consolas" w:hAnsi="Consolas" w:cs="Consolas"/>
-          <w:color w:val="808080"/>
-          <w:sz w:val="19"/>
-          <w:szCs w:val="19"/>
-        </w:rPr>
-        <w:t>.</w:t>
-      </w:r>
-      <w:r>
-        <w:rPr>
-          <w:rFonts w:ascii="Consolas" w:hAnsi="Consolas" w:cs="Consolas"/>
-          <w:color w:val="008080"/>
-          <w:sz w:val="19"/>
-          <w:szCs w:val="19"/>
-        </w:rPr>
-        <w:t>[</w:t>
-      </w:r>
-      <w:proofErr w:type="spellStart"/>
-      <w:proofErr w:type="gramEnd"/>
-      <w:r>
-        <w:rPr>
-          <w:rFonts w:ascii="Consolas" w:hAnsi="Consolas" w:cs="Consolas"/>
-          <w:color w:val="008080"/>
-          <w:sz w:val="19"/>
-          <w:szCs w:val="19"/>
-        </w:rPr>
-        <w:t>dbo</w:t>
-      </w:r>
-      <w:proofErr w:type="spellEnd"/>
-      <w:r>
-        <w:rPr>
-          <w:rFonts w:ascii="Consolas" w:hAnsi="Consolas" w:cs="Consolas"/>
-          <w:color w:val="008080"/>
-          <w:sz w:val="19"/>
-          <w:szCs w:val="19"/>
-        </w:rPr>
-        <w:t>]</w:t>
-      </w:r>
-      <w:r>
-        <w:rPr>
-          <w:rFonts w:ascii="Consolas" w:hAnsi="Consolas" w:cs="Consolas"/>
-          <w:color w:val="808080"/>
-          <w:sz w:val="19"/>
-          <w:szCs w:val="19"/>
-        </w:rPr>
-        <w:t>.</w:t>
-      </w:r>
-      <w:r>
-        <w:rPr>
-          <w:rFonts w:ascii="Consolas" w:hAnsi="Consolas" w:cs="Consolas"/>
-          <w:color w:val="008080"/>
-          <w:sz w:val="19"/>
-          <w:szCs w:val="19"/>
-        </w:rPr>
-        <w:t>[</w:t>
-      </w:r>
-      <w:proofErr w:type="spellStart"/>
-      <w:r>
-        <w:rPr>
-          <w:rFonts w:ascii="Consolas" w:hAnsi="Consolas" w:cs="Consolas"/>
-          <w:color w:val="008080"/>
-          <w:sz w:val="19"/>
-          <w:szCs w:val="19"/>
-        </w:rPr>
-        <w:t>tblProductVendorCat</w:t>
-      </w:r>
-      <w:proofErr w:type="spellEnd"/>
-      <w:r>
-        <w:rPr>
-          <w:rFonts w:ascii="Consolas" w:hAnsi="Consolas" w:cs="Consolas"/>
-          <w:color w:val="008080"/>
-          <w:sz w:val="19"/>
-          <w:szCs w:val="19"/>
-        </w:rPr>
-        <w:t>]</w:t>
+        <w:t>[tblProductVendorCat]</w:t>
       </w:r>
     </w:p>
     <w:p>
@@ -1408,27 +1201,7 @@
           <w:sz w:val="19"/>
           <w:szCs w:val="19"/>
         </w:rPr>
-        <w:t>[</w:t>
-      </w:r>
-      <w:proofErr w:type="spellStart"/>
-      <w:r>
-        <w:rPr>
-          <w:rFonts w:ascii="Consolas" w:hAnsi="Consolas" w:cs="Consolas"/>
-          <w:color w:val="008080"/>
-          <w:sz w:val="19"/>
-          <w:szCs w:val="19"/>
-        </w:rPr>
-        <w:t>VendorCategoryId</w:t>
-      </w:r>
-      <w:proofErr w:type="spellEnd"/>
-      <w:r>
-        <w:rPr>
-          <w:rFonts w:ascii="Consolas" w:hAnsi="Consolas" w:cs="Consolas"/>
-          <w:color w:val="008080"/>
-          <w:sz w:val="19"/>
-          <w:szCs w:val="19"/>
-        </w:rPr>
-        <w:t>]</w:t>
+        <w:t>[VendorCategoryId]</w:t>
       </w:r>
       <w:r>
         <w:rPr>

</xml_diff>

<commit_message>
Latest - TaskId 146 - ManishaShinde - 04132017
</commit_message>
<xml_diff>
--- a/ManishaShinde_04132017.docx
+++ b/ManishaShinde_04132017.docx
@@ -104,25 +104,33 @@
         <w:t>as well</w:t>
       </w:r>
       <w:r>
+        <w:t xml:space="preserve"> at </w:t>
+      </w:r>
+      <w:r>
+        <w:t>below</w:t>
+      </w:r>
+      <w:r>
+        <w:t xml:space="preserve"> </w:t>
+      </w:r>
+      <w:proofErr w:type="spellStart"/>
+      <w:r>
+        <w:t>javascript</w:t>
+      </w:r>
+      <w:proofErr w:type="spellEnd"/>
+      <w:r>
+        <w:t xml:space="preserve"> </w:t>
+      </w:r>
+      <w:r>
+        <w:t>function</w:t>
+      </w:r>
+      <w:r>
         <w:t>,</w:t>
       </w:r>
       <w:r>
-        <w:t xml:space="preserve"> in the</w:t>
-      </w:r>
-      <w:r>
-        <w:t xml:space="preserve"> below</w:t>
-      </w:r>
-      <w:r>
-        <w:t xml:space="preserve"> javascript </w:t>
-      </w:r>
-      <w:r>
-        <w:t>function</w:t>
-      </w:r>
-      <w:r>
-        <w:t xml:space="preserve"> so that it allows special characters to be keyed in at JG.Master, InstallerMaster.Master</w:t>
-      </w:r>
-      <w:r>
-        <w:t xml:space="preserve"> and other required places</w:t>
+        <w:t xml:space="preserve"> so that it allows special characters to be keyed in </w:t>
+      </w:r>
+      <w:r>
+        <w:t>at ‘Vendor Category Name’</w:t>
       </w:r>
       <w:r>
         <w:t xml:space="preserve">. </w:t>
@@ -138,8 +146,19 @@
         <w:pStyle w:val="ListParagraph"/>
       </w:pPr>
       <w:r>
-        <w:t>For this Changes File to be updated is – SR_app.master</w:t>
-      </w:r>
+        <w:t xml:space="preserve">To implement this </w:t>
+      </w:r>
+      <w:r>
+        <w:t>f</w:t>
+      </w:r>
+      <w:r>
+        <w:t xml:space="preserve">ile to be updated is – </w:t>
+      </w:r>
+      <w:proofErr w:type="spellStart"/>
+      <w:r>
+        <w:t>SR_app.master</w:t>
+      </w:r>
+      <w:proofErr w:type="spellEnd"/>
     </w:p>
     <w:p>
       <w:pPr>
@@ -168,6 +187,7 @@
           <w:szCs w:val="19"/>
         </w:rPr>
       </w:pPr>
+      <w:proofErr w:type="gramStart"/>
       <w:r>
         <w:rPr>
           <w:rFonts w:ascii="Consolas" w:hAnsi="Consolas" w:cs="Consolas"/>
@@ -177,6 +197,7 @@
         </w:rPr>
         <w:t>function</w:t>
       </w:r>
+      <w:proofErr w:type="gramEnd"/>
       <w:r>
         <w:rPr>
           <w:rFonts w:ascii="Consolas" w:hAnsi="Consolas" w:cs="Consolas"/>
@@ -184,7 +205,27 @@
           <w:sz w:val="19"/>
           <w:szCs w:val="19"/>
         </w:rPr>
-        <w:t xml:space="preserve"> isAlphaKey(e) {</w:t>
+        <w:t xml:space="preserve"> </w:t>
+      </w:r>
+      <w:proofErr w:type="spellStart"/>
+      <w:r>
+        <w:rPr>
+          <w:rFonts w:ascii="Consolas" w:hAnsi="Consolas" w:cs="Consolas"/>
+          <w:color w:val="000000"/>
+          <w:sz w:val="19"/>
+          <w:szCs w:val="19"/>
+        </w:rPr>
+        <w:t>isAlphaKey</w:t>
+      </w:r>
+      <w:proofErr w:type="spellEnd"/>
+      <w:r>
+        <w:rPr>
+          <w:rFonts w:ascii="Consolas" w:hAnsi="Consolas" w:cs="Consolas"/>
+          <w:color w:val="000000"/>
+          <w:sz w:val="19"/>
+          <w:szCs w:val="19"/>
+        </w:rPr>
+        <w:t>(e) {</w:t>
       </w:r>
     </w:p>
     <w:p>
@@ -210,6 +251,8 @@
         </w:rPr>
         <w:t xml:space="preserve">            </w:t>
       </w:r>
+      <w:proofErr w:type="spellStart"/>
+      <w:proofErr w:type="gramStart"/>
       <w:r>
         <w:rPr>
           <w:rFonts w:ascii="Consolas" w:hAnsi="Consolas" w:cs="Consolas"/>
@@ -219,6 +262,8 @@
         </w:rPr>
         <w:t>var</w:t>
       </w:r>
+      <w:proofErr w:type="spellEnd"/>
+      <w:proofErr w:type="gramEnd"/>
       <w:r>
         <w:rPr>
           <w:rFonts w:ascii="Consolas" w:hAnsi="Consolas" w:cs="Consolas"/>
@@ -250,7 +295,89 @@
           <w:sz w:val="19"/>
           <w:szCs w:val="19"/>
         </w:rPr>
-        <w:t xml:space="preserve">            document.all ? k = e.keyCode : k = e.which;</w:t>
+        <w:t xml:space="preserve">            </w:t>
+      </w:r>
+      <w:proofErr w:type="spellStart"/>
+      <w:proofErr w:type="gramStart"/>
+      <w:r>
+        <w:rPr>
+          <w:rFonts w:ascii="Consolas" w:hAnsi="Consolas" w:cs="Consolas"/>
+          <w:color w:val="000000"/>
+          <w:sz w:val="19"/>
+          <w:szCs w:val="19"/>
+        </w:rPr>
+        <w:t>document.all</w:t>
+      </w:r>
+      <w:proofErr w:type="spellEnd"/>
+      <w:r>
+        <w:rPr>
+          <w:rFonts w:ascii="Consolas" w:hAnsi="Consolas" w:cs="Consolas"/>
+          <w:color w:val="000000"/>
+          <w:sz w:val="19"/>
+          <w:szCs w:val="19"/>
+        </w:rPr>
+        <w:t xml:space="preserve"> ?</w:t>
+      </w:r>
+      <w:proofErr w:type="gramEnd"/>
+      <w:r>
+        <w:rPr>
+          <w:rFonts w:ascii="Consolas" w:hAnsi="Consolas" w:cs="Consolas"/>
+          <w:color w:val="000000"/>
+          <w:sz w:val="19"/>
+          <w:szCs w:val="19"/>
+        </w:rPr>
+        <w:t xml:space="preserve"> k = </w:t>
+      </w:r>
+      <w:proofErr w:type="spellStart"/>
+      <w:proofErr w:type="gramStart"/>
+      <w:r>
+        <w:rPr>
+          <w:rFonts w:ascii="Consolas" w:hAnsi="Consolas" w:cs="Consolas"/>
+          <w:color w:val="000000"/>
+          <w:sz w:val="19"/>
+          <w:szCs w:val="19"/>
+        </w:rPr>
+        <w:t>e.keyCode</w:t>
+      </w:r>
+      <w:proofErr w:type="spellEnd"/>
+      <w:r>
+        <w:rPr>
+          <w:rFonts w:ascii="Consolas" w:hAnsi="Consolas" w:cs="Consolas"/>
+          <w:color w:val="000000"/>
+          <w:sz w:val="19"/>
+          <w:szCs w:val="19"/>
+        </w:rPr>
+        <w:t xml:space="preserve"> :</w:t>
+      </w:r>
+      <w:proofErr w:type="gramEnd"/>
+      <w:r>
+        <w:rPr>
+          <w:rFonts w:ascii="Consolas" w:hAnsi="Consolas" w:cs="Consolas"/>
+          <w:color w:val="000000"/>
+          <w:sz w:val="19"/>
+          <w:szCs w:val="19"/>
+        </w:rPr>
+        <w:t xml:space="preserve"> k = </w:t>
+      </w:r>
+      <w:proofErr w:type="spellStart"/>
+      <w:r>
+        <w:rPr>
+          <w:rFonts w:ascii="Consolas" w:hAnsi="Consolas" w:cs="Consolas"/>
+          <w:color w:val="000000"/>
+          <w:sz w:val="19"/>
+          <w:szCs w:val="19"/>
+        </w:rPr>
+        <w:t>e.which</w:t>
+      </w:r>
+      <w:proofErr w:type="spellEnd"/>
+      <w:r>
+        <w:rPr>
+          <w:rFonts w:ascii="Consolas" w:hAnsi="Consolas" w:cs="Consolas"/>
+          <w:color w:val="000000"/>
+          <w:sz w:val="19"/>
+          <w:szCs w:val="19"/>
+        </w:rPr>
+        <w:t>;</w:t>
       </w:r>
     </w:p>
     <w:p>
@@ -361,7 +488,27 @@
           <w:sz w:val="19"/>
           <w:szCs w:val="19"/>
         </w:rPr>
-        <w:t xml:space="preserve"> ((k &gt; 64 &amp;&amp; k &lt; 91) || (k &gt; 96 &amp;&amp; k &lt; 123) || k == 8 || k == 32 || (k == 46) || ( k &gt; 31 &amp;&amp; k &lt; 42) || (k == 44) || (k == 64));</w:t>
+        <w:t xml:space="preserve"> ((k &gt; 64 &amp;&amp; k &lt; 91) || (k &gt; 96 &amp;&amp; k &lt; 123) || k == 8 || k == 32 || (k == 46) || </w:t>
+      </w:r>
+      <w:proofErr w:type="gramStart"/>
+      <w:r>
+        <w:rPr>
+          <w:rFonts w:ascii="Consolas" w:hAnsi="Consolas" w:cs="Consolas"/>
+          <w:color w:val="000000"/>
+          <w:sz w:val="19"/>
+          <w:szCs w:val="19"/>
+        </w:rPr>
+        <w:t>( k</w:t>
+      </w:r>
+      <w:proofErr w:type="gramEnd"/>
+      <w:r>
+        <w:rPr>
+          <w:rFonts w:ascii="Consolas" w:hAnsi="Consolas" w:cs="Consolas"/>
+          <w:color w:val="000000"/>
+          <w:sz w:val="19"/>
+          <w:szCs w:val="19"/>
+        </w:rPr>
+        <w:t xml:space="preserve"> &gt; 31 &amp;&amp; k &lt; 42) || (k == 44) || (k == 64));</w:t>
       </w:r>
     </w:p>
     <w:p>
@@ -388,6 +535,14 @@
           <w:b/>
         </w:rPr>
       </w:pPr>
+    </w:p>
+    <w:p>
+      <w:pPr>
+        <w:pStyle w:val="ListParagraph"/>
+      </w:pPr>
+      <w:r>
+        <w:t xml:space="preserve">After making above code changes while debugging it allows special characters. </w:t>
+      </w:r>
     </w:p>
     <w:p>
       <w:pPr>
@@ -458,8 +613,6 @@
           <w:b/>
         </w:rPr>
       </w:pPr>
-      <w:bookmarkStart w:id="0" w:name="_GoBack"/>
-      <w:bookmarkEnd w:id="0"/>
     </w:p>
     <w:p>
       <w:pPr>
@@ -802,6 +955,7 @@
       <w:r>
         <w:t xml:space="preserve">              Justin Grove </w:t>
       </w:r>
+      <w:proofErr w:type="spellStart"/>
       <w:r>
         <w:rPr>
           <w:rFonts w:ascii="Consolas" w:hAnsi="Consolas" w:cs="Consolas"/>
@@ -811,6 +965,7 @@
         </w:rPr>
         <w:t>ProductCategoryId</w:t>
       </w:r>
+      <w:proofErr w:type="spellEnd"/>
       <w:r>
         <w:rPr>
           <w:rFonts w:ascii="Consolas" w:hAnsi="Consolas" w:cs="Consolas"/>
@@ -839,14 +994,25 @@
         </w:rPr>
         <w:t xml:space="preserve"> </w:t>
       </w:r>
-      <w:r>
-        <w:rPr>
-          <w:rFonts w:ascii="Consolas" w:hAnsi="Consolas" w:cs="Consolas"/>
-          <w:color w:val="008080"/>
-          <w:sz w:val="19"/>
-          <w:szCs w:val="19"/>
-        </w:rPr>
-        <w:t xml:space="preserve">VendorCategpryId= </w:t>
+      <w:proofErr w:type="spellStart"/>
+      <w:r>
+        <w:rPr>
+          <w:rFonts w:ascii="Consolas" w:hAnsi="Consolas" w:cs="Consolas"/>
+          <w:color w:val="008080"/>
+          <w:sz w:val="19"/>
+          <w:szCs w:val="19"/>
+        </w:rPr>
+        <w:t>VendorCategpryId</w:t>
+      </w:r>
+      <w:proofErr w:type="spellEnd"/>
+      <w:r>
+        <w:rPr>
+          <w:rFonts w:ascii="Consolas" w:hAnsi="Consolas" w:cs="Consolas"/>
+          <w:color w:val="008080"/>
+          <w:sz w:val="19"/>
+          <w:szCs w:val="19"/>
+        </w:rPr>
+        <w:t xml:space="preserve">= </w:t>
       </w:r>
       <w:r>
         <w:t>224</w:t>
@@ -876,7 +1042,27 @@
           <w:sz w:val="19"/>
           <w:szCs w:val="19"/>
         </w:rPr>
-        <w:t xml:space="preserve">[tblProductVendorCat] </w:t>
+        <w:t>[</w:t>
+      </w:r>
+      <w:proofErr w:type="spellStart"/>
+      <w:r>
+        <w:rPr>
+          <w:rFonts w:ascii="Consolas" w:hAnsi="Consolas" w:cs="Consolas"/>
+          <w:color w:val="008080"/>
+          <w:sz w:val="19"/>
+          <w:szCs w:val="19"/>
+        </w:rPr>
+        <w:t>tblProductVendorCat</w:t>
+      </w:r>
+      <w:proofErr w:type="spellEnd"/>
+      <w:r>
+        <w:rPr>
+          <w:rFonts w:ascii="Consolas" w:hAnsi="Consolas" w:cs="Consolas"/>
+          <w:color w:val="008080"/>
+          <w:sz w:val="19"/>
+          <w:szCs w:val="19"/>
+        </w:rPr>
+        <w:t xml:space="preserve">] </w:t>
       </w:r>
       <w:r>
         <w:t>table</w:t>
@@ -986,7 +1172,27 @@
           <w:sz w:val="19"/>
           <w:szCs w:val="19"/>
         </w:rPr>
-        <w:t>[JGBS_Interview]</w:t>
+        <w:t>[</w:t>
+      </w:r>
+      <w:proofErr w:type="spellStart"/>
+      <w:r>
+        <w:rPr>
+          <w:rFonts w:ascii="Consolas" w:hAnsi="Consolas" w:cs="Consolas"/>
+          <w:color w:val="008080"/>
+          <w:sz w:val="19"/>
+          <w:szCs w:val="19"/>
+        </w:rPr>
+        <w:t>JGBS_Interview</w:t>
+      </w:r>
+      <w:proofErr w:type="spellEnd"/>
+      <w:r>
+        <w:rPr>
+          <w:rFonts w:ascii="Consolas" w:hAnsi="Consolas" w:cs="Consolas"/>
+          <w:color w:val="008080"/>
+          <w:sz w:val="19"/>
+          <w:szCs w:val="19"/>
+        </w:rPr>
+        <w:t>]</w:t>
       </w:r>
     </w:p>
     <w:p>
@@ -1102,8 +1308,29 @@
           <w:sz w:val="19"/>
           <w:szCs w:val="19"/>
         </w:rPr>
-        <w:t>[JGBS_Interview]</w:t>
-      </w:r>
+        <w:t>[</w:t>
+      </w:r>
+      <w:proofErr w:type="spellStart"/>
+      <w:r>
+        <w:rPr>
+          <w:rFonts w:ascii="Consolas" w:hAnsi="Consolas" w:cs="Consolas"/>
+          <w:color w:val="008080"/>
+          <w:sz w:val="19"/>
+          <w:szCs w:val="19"/>
+        </w:rPr>
+        <w:t>JGBS_Interview</w:t>
+      </w:r>
+      <w:proofErr w:type="spellEnd"/>
+      <w:r>
+        <w:rPr>
+          <w:rFonts w:ascii="Consolas" w:hAnsi="Consolas" w:cs="Consolas"/>
+          <w:color w:val="008080"/>
+          <w:sz w:val="19"/>
+          <w:szCs w:val="19"/>
+        </w:rPr>
+        <w:t>]</w:t>
+      </w:r>
+      <w:proofErr w:type="gramStart"/>
       <w:r>
         <w:rPr>
           <w:rFonts w:ascii="Consolas" w:hAnsi="Consolas" w:cs="Consolas"/>
@@ -1120,7 +1347,28 @@
           <w:sz w:val="19"/>
           <w:szCs w:val="19"/>
         </w:rPr>
-        <w:t>[dbo]</w:t>
+        <w:t>[</w:t>
+      </w:r>
+      <w:proofErr w:type="spellStart"/>
+      <w:proofErr w:type="gramEnd"/>
+      <w:r>
+        <w:rPr>
+          <w:rFonts w:ascii="Consolas" w:hAnsi="Consolas" w:cs="Consolas"/>
+          <w:color w:val="008080"/>
+          <w:sz w:val="19"/>
+          <w:szCs w:val="19"/>
+        </w:rPr>
+        <w:t>dbo</w:t>
+      </w:r>
+      <w:proofErr w:type="spellEnd"/>
+      <w:r>
+        <w:rPr>
+          <w:rFonts w:ascii="Consolas" w:hAnsi="Consolas" w:cs="Consolas"/>
+          <w:color w:val="008080"/>
+          <w:sz w:val="19"/>
+          <w:szCs w:val="19"/>
+        </w:rPr>
+        <w:t>]</w:t>
       </w:r>
       <w:r>
         <w:rPr>
@@ -1138,7 +1386,27 @@
           <w:sz w:val="19"/>
           <w:szCs w:val="19"/>
         </w:rPr>
-        <w:t>[tblProductVendorCat]</w:t>
+        <w:t>[</w:t>
+      </w:r>
+      <w:proofErr w:type="spellStart"/>
+      <w:r>
+        <w:rPr>
+          <w:rFonts w:ascii="Consolas" w:hAnsi="Consolas" w:cs="Consolas"/>
+          <w:color w:val="008080"/>
+          <w:sz w:val="19"/>
+          <w:szCs w:val="19"/>
+        </w:rPr>
+        <w:t>tblProductVendorCat</w:t>
+      </w:r>
+      <w:proofErr w:type="spellEnd"/>
+      <w:r>
+        <w:rPr>
+          <w:rFonts w:ascii="Consolas" w:hAnsi="Consolas" w:cs="Consolas"/>
+          <w:color w:val="008080"/>
+          <w:sz w:val="19"/>
+          <w:szCs w:val="19"/>
+        </w:rPr>
+        <w:t>]</w:t>
       </w:r>
     </w:p>
     <w:p>
@@ -1201,7 +1469,27 @@
           <w:sz w:val="19"/>
           <w:szCs w:val="19"/>
         </w:rPr>
-        <w:t>[VendorCategoryId]</w:t>
+        <w:t>[</w:t>
+      </w:r>
+      <w:proofErr w:type="spellStart"/>
+      <w:r>
+        <w:rPr>
+          <w:rFonts w:ascii="Consolas" w:hAnsi="Consolas" w:cs="Consolas"/>
+          <w:color w:val="008080"/>
+          <w:sz w:val="19"/>
+          <w:szCs w:val="19"/>
+        </w:rPr>
+        <w:t>VendorCategoryId</w:t>
+      </w:r>
+      <w:proofErr w:type="spellEnd"/>
+      <w:r>
+        <w:rPr>
+          <w:rFonts w:ascii="Consolas" w:hAnsi="Consolas" w:cs="Consolas"/>
+          <w:color w:val="008080"/>
+          <w:sz w:val="19"/>
+          <w:szCs w:val="19"/>
+        </w:rPr>
+        <w:t>]</w:t>
       </w:r>
       <w:r>
         <w:rPr>
@@ -1227,6 +1515,94 @@
           <w:szCs w:val="19"/>
         </w:rPr>
         <w:t xml:space="preserve"> 224</w:t>
+      </w:r>
+      <w:r>
+        <w:rPr>
+          <w:rFonts w:ascii="Consolas" w:hAnsi="Consolas" w:cs="Consolas"/>
+          <w:sz w:val="19"/>
+          <w:szCs w:val="19"/>
+        </w:rPr>
+        <w:t xml:space="preserve"> </w:t>
+      </w:r>
+      <w:r>
+        <w:rPr>
+          <w:rFonts w:ascii="Consolas" w:hAnsi="Consolas" w:cs="Consolas"/>
+          <w:color w:val="808080"/>
+          <w:sz w:val="19"/>
+          <w:szCs w:val="19"/>
+        </w:rPr>
+        <w:t>an</w:t>
+      </w:r>
+      <w:r>
+        <w:rPr>
+          <w:rFonts w:ascii="Consolas" w:hAnsi="Consolas" w:cs="Consolas"/>
+          <w:color w:val="808080"/>
+          <w:sz w:val="19"/>
+          <w:szCs w:val="19"/>
+        </w:rPr>
+        <w:t>d</w:t>
+      </w:r>
+      <w:r>
+        <w:rPr>
+          <w:rFonts w:ascii="Consolas" w:hAnsi="Consolas" w:cs="Consolas"/>
+          <w:sz w:val="19"/>
+          <w:szCs w:val="19"/>
+        </w:rPr>
+        <w:t xml:space="preserve"> </w:t>
+      </w:r>
+      <w:r>
+        <w:rPr>
+          <w:rFonts w:ascii="Consolas" w:hAnsi="Consolas" w:cs="Consolas"/>
+          <w:color w:val="008080"/>
+          <w:sz w:val="19"/>
+          <w:szCs w:val="19"/>
+        </w:rPr>
+        <w:t>[</w:t>
+      </w:r>
+      <w:proofErr w:type="spellStart"/>
+      <w:r>
+        <w:rPr>
+          <w:rFonts w:ascii="Consolas" w:hAnsi="Consolas" w:cs="Consolas"/>
+          <w:color w:val="008080"/>
+          <w:sz w:val="19"/>
+          <w:szCs w:val="19"/>
+        </w:rPr>
+        <w:t>ProductCategoryId</w:t>
+      </w:r>
+      <w:proofErr w:type="spellEnd"/>
+      <w:r>
+        <w:rPr>
+          <w:rFonts w:ascii="Consolas" w:hAnsi="Consolas" w:cs="Consolas"/>
+          <w:color w:val="008080"/>
+          <w:sz w:val="19"/>
+          <w:szCs w:val="19"/>
+        </w:rPr>
+        <w:t>]</w:t>
+      </w:r>
+      <w:r>
+        <w:rPr>
+          <w:rFonts w:ascii="Consolas" w:hAnsi="Consolas" w:cs="Consolas"/>
+          <w:sz w:val="19"/>
+          <w:szCs w:val="19"/>
+        </w:rPr>
+        <w:t xml:space="preserve"> </w:t>
+      </w:r>
+      <w:r>
+        <w:rPr>
+          <w:rFonts w:ascii="Consolas" w:hAnsi="Consolas" w:cs="Consolas"/>
+          <w:color w:val="808080"/>
+          <w:sz w:val="19"/>
+          <w:szCs w:val="19"/>
+        </w:rPr>
+        <w:t>=</w:t>
+      </w:r>
+      <w:r>
+        <w:rPr>
+          <w:rFonts w:ascii="Consolas" w:hAnsi="Consolas" w:cs="Consolas"/>
+          <w:sz w:val="19"/>
+          <w:szCs w:val="19"/>
+        </w:rPr>
+        <w:t xml:space="preserve"> 63</w:t>
       </w:r>
     </w:p>
     <w:p>
@@ -1310,13 +1686,151 @@
       </w:pPr>
     </w:p>
     <w:p>
-      <w:pPr>
-        <w:pStyle w:val="ListParagraph"/>
-      </w:pPr>
-    </w:p>
-    <w:p>
-      <w:pPr>
-        <w:pStyle w:val="ListParagraph"/>
+      <w:r>
+        <w:lastRenderedPageBreak/>
+        <w:t>After running this script</w:t>
+      </w:r>
+      <w:r>
+        <w:t xml:space="preserve"> debugged it locally. </w:t>
+      </w:r>
+      <w:r>
+        <w:t>‘Human Resources Expenses’</w:t>
+      </w:r>
+      <w:r>
+        <w:t xml:space="preserve"> gets removed from </w:t>
+      </w:r>
+      <w:r>
+        <w:t>Justin Grove Category</w:t>
+      </w:r>
+      <w:r>
+        <w:t>:</w:t>
+      </w:r>
+    </w:p>
+    <w:p>
+      <w:r>
+        <w:rPr>
+          <w:noProof/>
+        </w:rPr>
+        <w:drawing>
+          <wp:inline distT="0" distB="0" distL="0" distR="0">
+            <wp:extent cx="2480807" cy="1802536"/>
+            <wp:effectExtent l="0" t="0" r="0" b="7620"/>
+            <wp:docPr id="7" name="Picture 7"/>
+            <wp:cNvGraphicFramePr>
+              <a:graphicFrameLocks xmlns:a="http://schemas.openxmlformats.org/drawingml/2006/main" noChangeAspect="1"/>
+            </wp:cNvGraphicFramePr>
+            <a:graphic xmlns:a="http://schemas.openxmlformats.org/drawingml/2006/main">
+              <a:graphicData uri="http://schemas.openxmlformats.org/drawingml/2006/picture">
+                <pic:pic xmlns:pic="http://schemas.openxmlformats.org/drawingml/2006/picture">
+                  <pic:nvPicPr>
+                    <pic:cNvPr id="0" name="Picture 1"/>
+                    <pic:cNvPicPr>
+                      <a:picLocks noChangeAspect="1" noChangeArrowheads="1"/>
+                    </pic:cNvPicPr>
+                  </pic:nvPicPr>
+                  <pic:blipFill>
+                    <a:blip r:embed="rId11">
+                      <a:extLst>
+                        <a:ext uri="{28A0092B-C50C-407E-A947-70E740481C1C}">
+                          <a14:useLocalDpi xmlns:a14="http://schemas.microsoft.com/office/drawing/2010/main" val="0"/>
+                        </a:ext>
+                      </a:extLst>
+                    </a:blip>
+                    <a:srcRect/>
+                    <a:stretch>
+                      <a:fillRect/>
+                    </a:stretch>
+                  </pic:blipFill>
+                  <pic:spPr bwMode="auto">
+                    <a:xfrm>
+                      <a:off x="0" y="0"/>
+                      <a:ext cx="2480891" cy="1802597"/>
+                    </a:xfrm>
+                    <a:prstGeom prst="rect">
+                      <a:avLst/>
+                    </a:prstGeom>
+                    <a:noFill/>
+                    <a:ln>
+                      <a:noFill/>
+                    </a:ln>
+                  </pic:spPr>
+                </pic:pic>
+              </a:graphicData>
+            </a:graphic>
+          </wp:inline>
+        </w:drawing>
+      </w:r>
+      <w:r>
+        <w:t xml:space="preserve"> </w:t>
+      </w:r>
+    </w:p>
+    <w:p>
+      <w:r>
+        <w:t>However nothing has to be done for Overhead Category as it already has ‘</w:t>
+      </w:r>
+      <w:bookmarkStart w:id="0" w:name="_GoBack"/>
+      <w:bookmarkEnd w:id="0"/>
+      <w:r>
+        <w:t>Human Resources Expenses’ Vendor Category.</w:t>
+      </w:r>
+    </w:p>
+    <w:p>
+      <w:r>
+        <w:rPr>
+          <w:noProof/>
+        </w:rPr>
+        <w:drawing>
+          <wp:inline distT="0" distB="0" distL="0" distR="0">
+            <wp:extent cx="2377440" cy="2476774"/>
+            <wp:effectExtent l="0" t="0" r="3810" b="0"/>
+            <wp:docPr id="8" name="Picture 8"/>
+            <wp:cNvGraphicFramePr>
+              <a:graphicFrameLocks xmlns:a="http://schemas.openxmlformats.org/drawingml/2006/main" noChangeAspect="1"/>
+            </wp:cNvGraphicFramePr>
+            <a:graphic xmlns:a="http://schemas.openxmlformats.org/drawingml/2006/main">
+              <a:graphicData uri="http://schemas.openxmlformats.org/drawingml/2006/picture">
+                <pic:pic xmlns:pic="http://schemas.openxmlformats.org/drawingml/2006/picture">
+                  <pic:nvPicPr>
+                    <pic:cNvPr id="0" name="Picture 2"/>
+                    <pic:cNvPicPr>
+                      <a:picLocks noChangeAspect="1" noChangeArrowheads="1"/>
+                    </pic:cNvPicPr>
+                  </pic:nvPicPr>
+                  <pic:blipFill>
+                    <a:blip r:embed="rId12">
+                      <a:extLst>
+                        <a:ext uri="{28A0092B-C50C-407E-A947-70E740481C1C}">
+                          <a14:useLocalDpi xmlns:a14="http://schemas.microsoft.com/office/drawing/2010/main" val="0"/>
+                        </a:ext>
+                      </a:extLst>
+                    </a:blip>
+                    <a:srcRect/>
+                    <a:stretch>
+                      <a:fillRect/>
+                    </a:stretch>
+                  </pic:blipFill>
+                  <pic:spPr bwMode="auto">
+                    <a:xfrm>
+                      <a:off x="0" y="0"/>
+                      <a:ext cx="2377532" cy="2476870"/>
+                    </a:xfrm>
+                    <a:prstGeom prst="rect">
+                      <a:avLst/>
+                    </a:prstGeom>
+                    <a:noFill/>
+                    <a:ln>
+                      <a:noFill/>
+                    </a:ln>
+                  </pic:spPr>
+                </pic:pic>
+              </a:graphicData>
+            </a:graphic>
+          </wp:inline>
+        </w:drawing>
+      </w:r>
+    </w:p>
+    <w:p>
+      <w:pPr>
         <w:rPr>
           <w:b/>
         </w:rPr>

</xml_diff>